<commit_message>
Update slides 1,3,4,17,31 to version 2
</commit_message>
<xml_diff>
--- a/Seminar/SMR-Seminar-Jahanafrooz-011012.v4.docx
+++ b/Seminar/SMR-Seminar-Jahanafrooz-011012.v4.docx
@@ -19739,7 +19739,6 @@
         </w:rPr>
         <w:t>α</w:t>
       </w:r>
-      <w:proofErr w:type="gramStart"/>
       <w:r>
         <w:rPr>
           <w:vertAlign w:val="subscript"/>
@@ -19749,7 +19748,6 @@
       <w:r>
         <w:t>,…</w:t>
       </w:r>
-      <w:proofErr w:type="gramEnd"/>
     </w:p>
     <w:p>
       <w:pPr>
@@ -19771,21 +19769,14 @@
       <w:r>
         <w:t>α</w:t>
       </w:r>
-      <w:proofErr w:type="spellStart"/>
       <w:r>
         <w:rPr>
           <w:vertAlign w:val="subscript"/>
         </w:rPr>
         <w:t>i</w:t>
       </w:r>
-      <w:proofErr w:type="spellEnd"/>
-      <w:proofErr w:type="gramStart"/>
-      <w:r>
-        <w:t>={</w:t>
-      </w:r>
-      <w:proofErr w:type="gramEnd"/>
-      <w:r>
-        <w:t xml:space="preserve">( </w:t>
+      <w:r>
+        <w:t xml:space="preserve">={( </w:t>
       </w:r>
       <w:r>
         <w:t>a</w:t>
@@ -19997,14 +19988,7 @@
         <w:rPr>
           <w:rFonts w:cstheme="majorBidi"/>
         </w:rPr>
-        <w:t xml:space="preserve"> </w:t>
-      </w:r>
-      <w:proofErr w:type="spellStart"/>
-      <w:r>
-        <w:rPr>
-          <w:rFonts w:cstheme="majorBidi"/>
-        </w:rPr>
-        <w:t>v</w:t>
+        <w:t xml:space="preserve"> v</w:t>
       </w:r>
       <w:r>
         <w:rPr>
@@ -20012,7 +19996,6 @@
         </w:rPr>
         <w:t>x</w:t>
       </w:r>
-      <w:proofErr w:type="spellEnd"/>
       <w:r>
         <w:t>)</w:t>
       </w:r>
@@ -20105,7 +20088,6 @@
       <w:r>
         <w:t xml:space="preserve">+= </w:t>
       </w:r>
-      <w:proofErr w:type="spellStart"/>
       <w:r>
         <w:rPr>
           <w:rFonts w:cstheme="majorBidi"/>
@@ -20118,7 +20100,6 @@
         </w:rPr>
         <w:t>x</w:t>
       </w:r>
-      <w:proofErr w:type="spellEnd"/>
     </w:p>
     <w:p>
       <w:pPr>
@@ -20851,60 +20832,37 @@
         <w:t>شناسه جریان</w:t>
       </w:r>
       <w:r>
-        <w:t>=(</w:t>
-      </w:r>
-      <w:proofErr w:type="spellStart"/>
-      <w:r>
-        <w:t>srcIP</w:t>
-      </w:r>
-      <w:proofErr w:type="spellEnd"/>
-      <w:r>
-        <w:t>,</w:t>
-      </w:r>
-      <w:r>
-        <w:rPr>
-          <w:rFonts w:hint="cs"/>
-          <w:rtl/>
-        </w:rPr>
-        <w:t xml:space="preserve"> </w:t>
-      </w:r>
-      <w:proofErr w:type="spellStart"/>
-      <w:r>
-        <w:t>srcport</w:t>
-      </w:r>
-      <w:proofErr w:type="spellEnd"/>
-      <w:r>
-        <w:t>,</w:t>
-      </w:r>
-      <w:r>
-        <w:rPr>
-          <w:rFonts w:hint="cs"/>
-          <w:rtl/>
-        </w:rPr>
-        <w:t xml:space="preserve"> </w:t>
-      </w:r>
-      <w:proofErr w:type="spellStart"/>
-      <w:r>
-        <w:t>dstIP</w:t>
-      </w:r>
-      <w:proofErr w:type="spellEnd"/>
-      <w:r>
-        <w:t>,</w:t>
-      </w:r>
-      <w:r>
-        <w:rPr>
-          <w:rFonts w:hint="cs"/>
-          <w:rtl/>
-        </w:rPr>
-        <w:t xml:space="preserve"> </w:t>
-      </w:r>
-      <w:proofErr w:type="spellStart"/>
-      <w:r>
-        <w:t>dstport</w:t>
-      </w:r>
-      <w:proofErr w:type="spellEnd"/>
-      <w:r>
-        <w:t>,</w:t>
+        <w:t>=(srcIP,</w:t>
+      </w:r>
+      <w:r>
+        <w:rPr>
+          <w:rFonts w:hint="cs"/>
+          <w:rtl/>
+        </w:rPr>
+        <w:t xml:space="preserve"> </w:t>
+      </w:r>
+      <w:r>
+        <w:t>srcport,</w:t>
+      </w:r>
+      <w:r>
+        <w:rPr>
+          <w:rFonts w:hint="cs"/>
+          <w:rtl/>
+        </w:rPr>
+        <w:t xml:space="preserve"> </w:t>
+      </w:r>
+      <w:r>
+        <w:t>dstIP,</w:t>
+      </w:r>
+      <w:r>
+        <w:rPr>
+          <w:rFonts w:hint="cs"/>
+          <w:rtl/>
+        </w:rPr>
+        <w:t xml:space="preserve"> </w:t>
+      </w:r>
+      <w:r>
+        <w:t>dstport,</w:t>
       </w:r>
       <w:r>
         <w:rPr>
@@ -20981,7 +20939,6 @@
       <w:r>
         <w:t>(</w:t>
       </w:r>
-      <w:proofErr w:type="spellStart"/>
       <w:r>
         <w:rPr>
           <w:rFonts w:cstheme="majorBidi"/>
@@ -21009,7 +20966,6 @@
         </w:rPr>
         <w:t>t</w:t>
       </w:r>
-      <w:proofErr w:type="spellEnd"/>
       <w:r>
         <w:t>)</w:t>
       </w:r>
@@ -21232,11 +21188,9 @@
         </w:rPr>
         <w:t xml:space="preserve"> که آن را با </w:t>
       </w:r>
-      <w:proofErr w:type="spellStart"/>
       <w:r>
         <w:t>nƒ</w:t>
       </w:r>
-      <w:proofErr w:type="spellEnd"/>
       <w:r>
         <w:rPr>
           <w:rFonts w:hint="cs"/>
@@ -22655,14 +22609,12 @@
         </w:rPr>
         <w:t xml:space="preserve">: از یک جدول </w:t>
       </w:r>
-      <w:proofErr w:type="spellStart"/>
       <w:r>
         <w:t>K</w:t>
       </w:r>
       <w:r>
         <w:t>xH</w:t>
       </w:r>
-      <w:proofErr w:type="spellEnd"/>
       <w:r>
         <w:rPr>
           <w:rFonts w:hint="cs"/>
@@ -28449,13 +28401,7 @@
         <w:rPr>
           <w:rtl/>
         </w:rPr>
-        <w:t xml:space="preserve"> </w:t>
-      </w:r>
-      <w:r>
-        <w:rPr>
-          <w:rtl/>
-        </w:rPr>
-        <w:t>مدار‌ها</w:t>
+        <w:t xml:space="preserve"> مدار‌ها</w:t>
       </w:r>
       <w:r>
         <w:rPr>
@@ -28567,15 +28513,7 @@
           <w:rtl/>
           <w:lang w:val="en-AE"/>
         </w:rPr>
-        <w:t>مدار‌های مجتمع با کاربرد خاص</w:t>
-      </w:r>
-      <w:r>
-        <w:rPr>
-          <w:rFonts w:hint="cs"/>
-          <w:rtl/>
-          <w:lang w:val="en-AE"/>
-        </w:rPr>
-        <w:t xml:space="preserve"> </w:t>
+        <w:t xml:space="preserve">مدار‌های مجتمع با کاربرد خاص </w:t>
       </w:r>
       <w:r>
         <w:rPr>
@@ -28749,6 +28687,7 @@
       </w:pPr>
       <w:r>
         <w:rPr>
+          <w:noProof/>
           <w:rtl/>
         </w:rPr>
         <w:drawing>
@@ -38485,7 +38424,23 @@
           <w:sz w:val="16"/>
           <w:szCs w:val="16"/>
         </w:rPr>
-        <w:t xml:space="preserve">Compressive </w:t>
+        <w:t>Compre</w:t>
+      </w:r>
+      <w:r>
+        <w:rPr>
+          <w:rFonts w:asciiTheme="majorBidi" w:hAnsiTheme="majorBidi" w:cstheme="majorBidi"/>
+          <w:sz w:val="16"/>
+          <w:szCs w:val="16"/>
+        </w:rPr>
+        <w:t>hensive</w:t>
+      </w:r>
+      <w:r>
+        <w:rPr>
+          <w:rFonts w:asciiTheme="majorBidi" w:hAnsiTheme="majorBidi" w:cstheme="majorBidi"/>
+          <w:sz w:val="16"/>
+          <w:szCs w:val="16"/>
+        </w:rPr>
+        <w:t xml:space="preserve"> </w:t>
       </w:r>
       <w:r>
         <w:rPr>

</xml_diff>